<commit_message>
test: footer & contact components
- Test if form renders in contact component.

- Test if 4 input fields render in contact component.

- Test if submit button renders in contact component.

- Test if footer renders paragraph text.

- Test if footer renders an embedded text link with proper text.

- Test if footer renders 6 links in total with appropriate redirects.
</commit_message>
<xml_diff>
--- a/src/assets/suhas_sunder_resume.docx
+++ b/src/assets/suhas_sunder_resume.docx
@@ -26,6 +26,9 @@
         <w:gridCol w:w="7090"/>
       </w:tblGrid>
       <w:tr>
+        <w:trPr>
+          <w:trHeight w:val="540"/>
+        </w:trPr>
         <w:tc>
           <w:tcPr>
             <w:tcW w:w="3690" w:type="dxa"/>
@@ -70,10 +73,10 @@
               <w:tblLook w:val="04A0" w:firstRow="1" w:lastRow="0" w:firstColumn="1" w:lastColumn="0" w:noHBand="0" w:noVBand="1"/>
             </w:tblPr>
             <w:tblGrid>
-              <w:gridCol w:w="2432"/>
-              <w:gridCol w:w="1165"/>
-              <w:gridCol w:w="995"/>
-              <w:gridCol w:w="2128"/>
+              <w:gridCol w:w="2612"/>
+              <w:gridCol w:w="985"/>
+              <w:gridCol w:w="1175"/>
+              <w:gridCol w:w="2250"/>
             </w:tblGrid>
             <w:tr>
               <w:trPr>
@@ -81,7 +84,7 @@
               </w:trPr>
               <w:tc>
                 <w:tcPr>
-                  <w:tcW w:w="2432" w:type="dxa"/>
+                  <w:tcW w:w="2612" w:type="dxa"/>
                 </w:tcPr>
                 <w:p>
                   <w:pPr>
@@ -137,7 +140,7 @@
               </w:tc>
               <w:tc>
                 <w:tcPr>
-                  <w:tcW w:w="2128" w:type="dxa"/>
+                  <w:tcW w:w="2250" w:type="dxa"/>
                 </w:tcPr>
                 <w:p>
                   <w:pPr>
@@ -163,7 +166,7 @@
             </w:tr>
             <w:tr>
               <w:trPr>
-                <w:trHeight w:val="126"/>
+                <w:trHeight w:val="53"/>
               </w:trPr>
               <w:tc>
                 <w:tcPr>
@@ -208,7 +211,7 @@
               </w:tc>
               <w:tc>
                 <w:tcPr>
-                  <w:tcW w:w="3123" w:type="dxa"/>
+                  <w:tcW w:w="3425" w:type="dxa"/>
                   <w:gridSpan w:val="2"/>
                 </w:tcPr>
                 <w:p>
@@ -1613,7 +1616,7 @@
         <w:pBdr>
           <w:bottom w:val="single" w:sz="8" w:space="1" w:color="auto"/>
         </w:pBdr>
-        <w:spacing w:before="140" w:after="0"/>
+        <w:spacing w:before="200" w:after="0"/>
         <w:rPr>
           <w:rFonts w:ascii="Verdana" w:hAnsi="Verdana" w:cs="Times New Roman"/>
           <w:b/>
@@ -1864,8 +1867,8 @@
         <w:tblLook w:val="04A0" w:firstRow="1" w:lastRow="0" w:firstColumn="1" w:lastColumn="0" w:noHBand="0" w:noVBand="1"/>
       </w:tblPr>
       <w:tblGrid>
-        <w:gridCol w:w="6390"/>
-        <w:gridCol w:w="4400"/>
+        <w:gridCol w:w="6930"/>
+        <w:gridCol w:w="3860"/>
       </w:tblGrid>
       <w:tr>
         <w:trPr>
@@ -1873,7 +1876,7 @@
         </w:trPr>
         <w:tc>
           <w:tcPr>
-            <w:tcW w:w="6390" w:type="dxa"/>
+            <w:tcW w:w="6930" w:type="dxa"/>
             <w:vAlign w:val="center"/>
           </w:tcPr>
           <w:p>
@@ -1938,7 +1941,7 @@
         </w:tc>
         <w:tc>
           <w:tcPr>
-            <w:tcW w:w="4400" w:type="dxa"/>
+            <w:tcW w:w="3860" w:type="dxa"/>
             <w:vAlign w:val="center"/>
           </w:tcPr>
           <w:p>
@@ -2128,7 +2131,7 @@
         <w:pBdr>
           <w:bottom w:val="single" w:sz="8" w:space="1" w:color="auto"/>
         </w:pBdr>
-        <w:spacing w:before="140" w:after="0"/>
+        <w:spacing w:before="200" w:after="0"/>
         <w:rPr>
           <w:rFonts w:ascii="Verdana" w:hAnsi="Verdana" w:cs="Times New Roman"/>
           <w:b/>
@@ -2294,7 +2297,7 @@
         <w:pBdr>
           <w:bottom w:val="single" w:sz="8" w:space="1" w:color="auto"/>
         </w:pBdr>
-        <w:spacing w:before="140" w:after="0"/>
+        <w:spacing w:before="200" w:after="0"/>
         <w:rPr>
           <w:rFonts w:ascii="Verdana" w:hAnsi="Verdana" w:cs="Times New Roman"/>
           <w:b/>
@@ -2606,7 +2609,7 @@
     </w:p>
     <w:sectPr>
       <w:pgSz w:w="12240" w:h="15840"/>
-      <w:pgMar w:top="720" w:right="720" w:bottom="720" w:left="720" w:header="720" w:footer="720" w:gutter="0"/>
+      <w:pgMar w:top="720" w:right="720" w:bottom="360" w:left="720" w:header="720" w:footer="720" w:gutter="0"/>
       <w:cols w:space="720"/>
       <w:docGrid w:linePitch="360"/>
     </w:sectPr>
@@ -3601,6 +3604,7 @@
   <w:style w:type="character" w:default="1" w:styleId="DefaultParagraphFont">
     <w:name w:val="Default Paragraph Font"/>
     <w:uiPriority w:val="1"/>
+    <w:semiHidden/>
     <w:unhideWhenUsed/>
   </w:style>
   <w:style w:type="table" w:default="1" w:styleId="TableNormal">

</xml_diff>